<commit_message>
remove the value in search bar
</commit_message>
<xml_diff>
--- a/Report/Project_Team06.docx
+++ b/Report/Project_Team06.docx
@@ -469,7 +469,7 @@
       <w:pPr>
         <w:ind w:left="480"/>
         <w:rPr>
-          <w:rFonts w:ascii="Times New Roman" w:eastAsia="標楷體" w:hAnsi="Times New Roman" w:cs="Times New Roman" w:hint="eastAsia"/>
+          <w:rFonts w:ascii="Times New Roman" w:eastAsia="標楷體" w:hAnsi="Times New Roman" w:cs="Times New Roman"/>
         </w:rPr>
       </w:pPr>
     </w:p>
@@ -772,7 +772,7 @@
         <w:pStyle w:val="a3"/>
         <w:ind w:leftChars="0" w:left="840"/>
         <w:rPr>
-          <w:rFonts w:ascii="Times New Roman" w:eastAsia="標楷體" w:hAnsi="Times New Roman" w:cs="Times New Roman" w:hint="eastAsia"/>
+          <w:rFonts w:ascii="Times New Roman" w:eastAsia="標楷體" w:hAnsi="Times New Roman" w:cs="Times New Roman"/>
         </w:rPr>
       </w:pPr>
       <w:r>
@@ -822,6 +822,7 @@
       <w:r>
         <w:rPr>
           <w:rFonts w:ascii="Times New Roman" w:eastAsia="標楷體" w:hAnsi="Times New Roman" w:cs="Times New Roman"/>
+          <w:noProof/>
           <w:sz w:val="28"/>
           <w:szCs w:val="24"/>
         </w:rPr>
@@ -920,6 +921,7 @@
       <w:r>
         <w:rPr>
           <w:rFonts w:ascii="Times New Roman" w:eastAsia="標楷體" w:hAnsi="Times New Roman" w:cs="Times New Roman"/>
+          <w:noProof/>
         </w:rPr>
         <w:lastRenderedPageBreak/>
         <w:drawing>
@@ -1024,6 +1026,7 @@
       <w:r>
         <w:rPr>
           <w:rFonts w:ascii="Times New Roman" w:eastAsia="標楷體" w:hAnsi="Times New Roman" w:cs="Times New Roman"/>
+          <w:noProof/>
           <w:sz w:val="28"/>
           <w:szCs w:val="24"/>
         </w:rPr>
@@ -1098,6 +1101,7 @@
       <w:r>
         <w:rPr>
           <w:rFonts w:ascii="Times New Roman" w:eastAsia="標楷體" w:hAnsi="Times New Roman" w:cs="Times New Roman"/>
+          <w:noProof/>
         </w:rPr>
         <w:lastRenderedPageBreak/>
         <w:drawing>
@@ -1143,7 +1147,7 @@
         <w:ind w:leftChars="0" w:left="840"/>
         <w:jc w:val="center"/>
         <w:rPr>
-          <w:rFonts w:ascii="Times New Roman" w:eastAsia="標楷體" w:hAnsi="Times New Roman" w:cs="Times New Roman" w:hint="eastAsia"/>
+          <w:rFonts w:ascii="Times New Roman" w:eastAsia="標楷體" w:hAnsi="Times New Roman" w:cs="Times New Roman"/>
         </w:rPr>
       </w:pPr>
       <w:r>
@@ -1536,7 +1540,7 @@
         <w:pStyle w:val="a3"/>
         <w:ind w:leftChars="0" w:left="840"/>
         <w:rPr>
-          <w:rFonts w:ascii="Times New Roman" w:eastAsia="標楷體" w:hAnsi="Times New Roman" w:cs="Times New Roman" w:hint="eastAsia"/>
+          <w:rFonts w:ascii="Times New Roman" w:eastAsia="標楷體" w:hAnsi="Times New Roman" w:cs="Times New Roman"/>
         </w:rPr>
       </w:pPr>
       <w:r>
@@ -1583,6 +1587,7 @@
       <w:r>
         <w:rPr>
           <w:rFonts w:ascii="Times New Roman" w:eastAsia="標楷體" w:hAnsi="Times New Roman" w:cs="Times New Roman"/>
+          <w:noProof/>
         </w:rPr>
         <w:drawing>
           <wp:inline distT="0" distB="0" distL="0" distR="0" wp14:anchorId="1E362A1D" wp14:editId="53EE5F5F">
@@ -1627,7 +1632,7 @@
         <w:ind w:leftChars="0" w:left="840"/>
         <w:jc w:val="center"/>
         <w:rPr>
-          <w:rFonts w:ascii="Times New Roman" w:eastAsia="標楷體" w:hAnsi="Times New Roman" w:cs="Times New Roman" w:hint="eastAsia"/>
+          <w:rFonts w:ascii="Times New Roman" w:eastAsia="標楷體" w:hAnsi="Times New Roman" w:cs="Times New Roman"/>
         </w:rPr>
       </w:pPr>
       <w:r>
@@ -1656,6 +1661,7 @@
       <w:r>
         <w:rPr>
           <w:rFonts w:ascii="Times New Roman" w:eastAsia="標楷體" w:hAnsi="Times New Roman" w:cs="Times New Roman"/>
+          <w:noProof/>
         </w:rPr>
         <w:drawing>
           <wp:inline distT="0" distB="0" distL="0" distR="0" wp14:anchorId="6B1A3F9E" wp14:editId="3C23233D">
@@ -1735,6 +1741,7 @@
       <w:r>
         <w:rPr>
           <w:rFonts w:ascii="Times New Roman" w:eastAsia="標楷體" w:hAnsi="Times New Roman" w:cs="Times New Roman"/>
+          <w:noProof/>
         </w:rPr>
         <w:drawing>
           <wp:inline distT="0" distB="0" distL="0" distR="0" wp14:anchorId="40BC93E4" wp14:editId="7FEA94D5">
@@ -1779,7 +1786,7 @@
         <w:ind w:leftChars="0" w:left="840"/>
         <w:jc w:val="center"/>
         <w:rPr>
-          <w:rFonts w:ascii="Times New Roman" w:eastAsia="標楷體" w:hAnsi="Times New Roman" w:cs="Times New Roman" w:hint="eastAsia"/>
+          <w:rFonts w:ascii="Times New Roman" w:eastAsia="標楷體" w:hAnsi="Times New Roman" w:cs="Times New Roman"/>
         </w:rPr>
       </w:pPr>
       <w:r>
@@ -2046,7 +2053,7 @@
         <w:pStyle w:val="a3"/>
         <w:ind w:leftChars="0" w:left="840"/>
         <w:rPr>
-          <w:rFonts w:ascii="Times New Roman" w:eastAsia="標楷體" w:hAnsi="Times New Roman" w:cs="Times New Roman" w:hint="eastAsia"/>
+          <w:rFonts w:ascii="Times New Roman" w:eastAsia="標楷體" w:hAnsi="Times New Roman" w:cs="Times New Roman"/>
         </w:rPr>
       </w:pPr>
       <w:r>
@@ -2080,6 +2087,7 @@
       <w:r>
         <w:rPr>
           <w:rFonts w:ascii="Times New Roman" w:eastAsia="標楷體" w:hAnsi="Times New Roman" w:cs="Times New Roman"/>
+          <w:noProof/>
         </w:rPr>
         <w:drawing>
           <wp:inline distT="0" distB="0" distL="0" distR="0" wp14:anchorId="0E1FE5B2" wp14:editId="0D27A11F">
@@ -2152,6 +2160,7 @@
       <w:r>
         <w:rPr>
           <w:rFonts w:ascii="Times New Roman" w:eastAsia="標楷體" w:hAnsi="Times New Roman" w:cs="Times New Roman"/>
+          <w:noProof/>
         </w:rPr>
         <w:drawing>
           <wp:inline distT="0" distB="0" distL="0" distR="0" wp14:anchorId="40BFAFC2" wp14:editId="62932635">
@@ -2224,6 +2233,7 @@
       <w:r>
         <w:rPr>
           <w:rFonts w:ascii="Times New Roman" w:eastAsia="標楷體" w:hAnsi="Times New Roman" w:cs="Times New Roman"/>
+          <w:noProof/>
         </w:rPr>
         <w:lastRenderedPageBreak/>
         <w:drawing>
@@ -2269,7 +2279,7 @@
         <w:ind w:leftChars="0" w:left="840"/>
         <w:jc w:val="center"/>
         <w:rPr>
-          <w:rFonts w:ascii="Times New Roman" w:eastAsia="標楷體" w:hAnsi="Times New Roman" w:cs="Times New Roman" w:hint="eastAsia"/>
+          <w:rFonts w:ascii="Times New Roman" w:eastAsia="標楷體" w:hAnsi="Times New Roman" w:cs="Times New Roman"/>
         </w:rPr>
       </w:pPr>
       <w:r>
@@ -2535,7 +2545,7 @@
         <w:pStyle w:val="a3"/>
         <w:ind w:leftChars="0" w:left="1211"/>
         <w:rPr>
-          <w:rFonts w:ascii="Times New Roman" w:eastAsia="標楷體" w:hAnsi="Times New Roman" w:cs="Times New Roman" w:hint="eastAsia"/>
+          <w:rFonts w:ascii="Times New Roman" w:eastAsia="標楷體" w:hAnsi="Times New Roman" w:cs="Times New Roman"/>
         </w:rPr>
       </w:pPr>
       <w:r>
@@ -2563,12 +2573,13 @@
         <w:ind w:leftChars="0" w:left="840"/>
         <w:jc w:val="center"/>
         <w:rPr>
-          <w:rFonts w:ascii="Times New Roman" w:eastAsia="標楷體" w:hAnsi="Times New Roman" w:cs="Times New Roman" w:hint="eastAsia"/>
-        </w:rPr>
-      </w:pPr>
-      <w:r>
-        <w:rPr>
-          <w:rFonts w:ascii="Times New Roman" w:eastAsia="標楷體" w:hAnsi="Times New Roman" w:cs="Times New Roman"/>
+          <w:rFonts w:ascii="Times New Roman" w:eastAsia="標楷體" w:hAnsi="Times New Roman" w:cs="Times New Roman"/>
+        </w:rPr>
+      </w:pPr>
+      <w:r>
+        <w:rPr>
+          <w:rFonts w:ascii="Times New Roman" w:eastAsia="標楷體" w:hAnsi="Times New Roman" w:cs="Times New Roman"/>
+          <w:noProof/>
         </w:rPr>
         <w:drawing>
           <wp:inline distT="0" distB="0" distL="0" distR="0" wp14:anchorId="4F674BDD" wp14:editId="1D1FA794">
@@ -2613,7 +2624,7 @@
         <w:ind w:leftChars="0" w:left="840"/>
         <w:jc w:val="center"/>
         <w:rPr>
-          <w:rFonts w:ascii="Times New Roman" w:eastAsia="標楷體" w:hAnsi="Times New Roman" w:cs="Times New Roman" w:hint="eastAsia"/>
+          <w:rFonts w:ascii="Times New Roman" w:eastAsia="標楷體" w:hAnsi="Times New Roman" w:cs="Times New Roman"/>
         </w:rPr>
       </w:pPr>
       <w:r>
@@ -2873,7 +2884,7 @@
         <w:pStyle w:val="a3"/>
         <w:ind w:leftChars="0" w:left="1211"/>
         <w:rPr>
-          <w:rFonts w:ascii="Times New Roman" w:eastAsia="標楷體" w:hAnsi="Times New Roman" w:cs="Times New Roman" w:hint="eastAsia"/>
+          <w:rFonts w:ascii="Times New Roman" w:eastAsia="標楷體" w:hAnsi="Times New Roman" w:cs="Times New Roman"/>
         </w:rPr>
       </w:pPr>
       <w:r>
@@ -2907,6 +2918,7 @@
       <w:r>
         <w:rPr>
           <w:rFonts w:ascii="Times New Roman" w:eastAsia="標楷體" w:hAnsi="Times New Roman" w:cs="Times New Roman"/>
+          <w:noProof/>
         </w:rPr>
         <w:drawing>
           <wp:inline distT="0" distB="0" distL="0" distR="0" wp14:anchorId="2BC3DF44" wp14:editId="38D96372">
@@ -2979,6 +2991,7 @@
       <w:r>
         <w:rPr>
           <w:rFonts w:ascii="Times New Roman" w:eastAsia="標楷體" w:hAnsi="Times New Roman" w:cs="Times New Roman"/>
+          <w:noProof/>
         </w:rPr>
         <w:drawing>
           <wp:inline distT="0" distB="0" distL="0" distR="0" wp14:anchorId="73006545" wp14:editId="253C0B5B">
@@ -3051,6 +3064,7 @@
       <w:r>
         <w:rPr>
           <w:rFonts w:ascii="Times New Roman" w:eastAsia="標楷體" w:hAnsi="Times New Roman" w:cs="Times New Roman"/>
+          <w:noProof/>
         </w:rPr>
         <w:lastRenderedPageBreak/>
         <w:drawing>
@@ -3096,7 +3110,7 @@
         <w:ind w:leftChars="0" w:left="1211"/>
         <w:jc w:val="center"/>
         <w:rPr>
-          <w:rFonts w:ascii="Times New Roman" w:eastAsia="標楷體" w:hAnsi="Times New Roman" w:cs="Times New Roman" w:hint="eastAsia"/>
+          <w:rFonts w:ascii="Times New Roman" w:eastAsia="標楷體" w:hAnsi="Times New Roman" w:cs="Times New Roman"/>
         </w:rPr>
       </w:pPr>
       <w:r>
@@ -3331,7 +3345,7 @@
         <w:pStyle w:val="a3"/>
         <w:ind w:leftChars="0" w:left="1211"/>
         <w:rPr>
-          <w:rFonts w:ascii="Times New Roman" w:eastAsia="標楷體" w:hAnsi="Times New Roman" w:cs="Times New Roman" w:hint="eastAsia"/>
+          <w:rFonts w:ascii="Times New Roman" w:eastAsia="標楷體" w:hAnsi="Times New Roman" w:cs="Times New Roman"/>
         </w:rPr>
       </w:pPr>
       <w:r>
@@ -3365,6 +3379,7 @@
       <w:r>
         <w:rPr>
           <w:rFonts w:ascii="Times New Roman" w:eastAsia="標楷體" w:hAnsi="Times New Roman" w:cs="Times New Roman"/>
+          <w:noProof/>
         </w:rPr>
         <w:drawing>
           <wp:inline distT="0" distB="0" distL="0" distR="0" wp14:anchorId="193C2E8C" wp14:editId="0EA492B4">
@@ -3437,6 +3452,7 @@
       <w:r>
         <w:rPr>
           <w:rFonts w:ascii="Times New Roman" w:eastAsia="標楷體" w:hAnsi="Times New Roman" w:cs="Times New Roman"/>
+          <w:noProof/>
         </w:rPr>
         <w:lastRenderedPageBreak/>
         <w:drawing>
@@ -3516,6 +3532,7 @@
       <w:r>
         <w:rPr>
           <w:rFonts w:ascii="Times New Roman" w:eastAsia="標楷體" w:hAnsi="Times New Roman" w:cs="Times New Roman"/>
+          <w:noProof/>
         </w:rPr>
         <w:drawing>
           <wp:inline distT="0" distB="0" distL="0" distR="0" wp14:anchorId="70B5BBC8" wp14:editId="4726D89D">
@@ -3560,7 +3577,7 @@
         <w:ind w:leftChars="0" w:left="1211"/>
         <w:jc w:val="center"/>
         <w:rPr>
-          <w:rFonts w:ascii="Times New Roman" w:eastAsia="標楷體" w:hAnsi="Times New Roman" w:cs="Times New Roman" w:hint="eastAsia"/>
+          <w:rFonts w:ascii="Times New Roman" w:eastAsia="標楷體" w:hAnsi="Times New Roman" w:cs="Times New Roman"/>
         </w:rPr>
       </w:pPr>
       <w:r>
@@ -3803,7 +3820,7 @@
         <w:pStyle w:val="a3"/>
         <w:ind w:leftChars="0" w:left="1211"/>
         <w:rPr>
-          <w:rFonts w:ascii="Times New Roman" w:eastAsia="標楷體" w:hAnsi="Times New Roman" w:cs="Times New Roman" w:hint="eastAsia"/>
+          <w:rFonts w:ascii="Times New Roman" w:eastAsia="標楷體" w:hAnsi="Times New Roman" w:cs="Times New Roman"/>
         </w:rPr>
       </w:pPr>
       <w:r>
@@ -3836,6 +3853,7 @@
       <w:r>
         <w:rPr>
           <w:rFonts w:ascii="Times New Roman" w:eastAsia="標楷體" w:hAnsi="Times New Roman" w:cs="Times New Roman"/>
+          <w:noProof/>
         </w:rPr>
         <w:lastRenderedPageBreak/>
         <w:drawing>
@@ -3881,7 +3899,7 @@
         <w:ind w:leftChars="0" w:left="1211"/>
         <w:jc w:val="center"/>
         <w:rPr>
-          <w:rFonts w:ascii="Times New Roman" w:eastAsia="標楷體" w:hAnsi="Times New Roman" w:cs="Times New Roman" w:hint="eastAsia"/>
+          <w:rFonts w:ascii="Times New Roman" w:eastAsia="標楷體" w:hAnsi="Times New Roman" w:cs="Times New Roman"/>
         </w:rPr>
       </w:pPr>
       <w:r>
@@ -3908,6 +3926,7 @@
       <w:r>
         <w:rPr>
           <w:rFonts w:ascii="Times New Roman" w:eastAsia="標楷體" w:hAnsi="Times New Roman" w:cs="Times New Roman"/>
+          <w:noProof/>
         </w:rPr>
         <w:drawing>
           <wp:inline distT="0" distB="0" distL="0" distR="0" wp14:anchorId="69F1E7FB" wp14:editId="54364B04">
@@ -3952,7 +3971,7 @@
         <w:ind w:leftChars="0" w:left="1211"/>
         <w:jc w:val="center"/>
         <w:rPr>
-          <w:rFonts w:ascii="Times New Roman" w:eastAsia="標楷體" w:hAnsi="Times New Roman" w:cs="Times New Roman" w:hint="eastAsia"/>
+          <w:rFonts w:ascii="Times New Roman" w:eastAsia="標楷體" w:hAnsi="Times New Roman" w:cs="Times New Roman"/>
         </w:rPr>
       </w:pPr>
       <w:r>
@@ -3977,7 +3996,7 @@
         </w:numPr>
         <w:ind w:leftChars="0"/>
         <w:rPr>
-          <w:rFonts w:ascii="Times New Roman" w:eastAsia="標楷體" w:hAnsi="Times New Roman" w:cs="Times New Roman" w:hint="eastAsia"/>
+          <w:rFonts w:ascii="Times New Roman" w:eastAsia="標楷體" w:hAnsi="Times New Roman" w:cs="Times New Roman"/>
         </w:rPr>
       </w:pPr>
       <w:r>
@@ -4075,7 +4094,7 @@
       <w:pPr>
         <w:ind w:left="840"/>
         <w:rPr>
-          <w:rFonts w:ascii="Times New Roman" w:eastAsia="標楷體" w:hAnsi="Times New Roman" w:cs="Times New Roman" w:hint="eastAsia"/>
+          <w:rFonts w:ascii="Times New Roman" w:eastAsia="標楷體" w:hAnsi="Times New Roman" w:cs="Times New Roman"/>
         </w:rPr>
       </w:pPr>
       <w:r>
@@ -4108,6 +4127,7 @@
       <w:r>
         <w:rPr>
           <w:rFonts w:ascii="Times New Roman" w:eastAsia="標楷體" w:hAnsi="Times New Roman" w:cs="Times New Roman"/>
+          <w:noProof/>
         </w:rPr>
         <w:lastRenderedPageBreak/>
         <w:drawing>
@@ -4226,7 +4246,7 @@
         <w:pStyle w:val="a3"/>
         <w:ind w:leftChars="0"/>
         <w:rPr>
-          <w:rFonts w:ascii="Times New Roman" w:eastAsia="標楷體" w:hAnsi="Times New Roman" w:cs="Times New Roman" w:hint="eastAsia"/>
+          <w:rFonts w:ascii="Times New Roman" w:eastAsia="標楷體" w:hAnsi="Times New Roman" w:cs="Times New Roman"/>
         </w:rPr>
       </w:pPr>
       <w:r>
@@ -4252,7 +4272,7 @@
     <w:p>
       <w:pPr>
         <w:rPr>
-          <w:rFonts w:ascii="Times New Roman" w:eastAsia="標楷體" w:hAnsi="Times New Roman" w:cs="Times New Roman" w:hint="eastAsia"/>
+          <w:rFonts w:ascii="Times New Roman" w:eastAsia="標楷體" w:hAnsi="Times New Roman" w:cs="Times New Roman"/>
         </w:rPr>
       </w:pPr>
       <w:r>
@@ -4354,7 +4374,7 @@
         <w:pStyle w:val="a3"/>
         <w:ind w:leftChars="0" w:left="1211"/>
         <w:rPr>
-          <w:rFonts w:ascii="Times New Roman" w:eastAsia="標楷體" w:hAnsi="Times New Roman" w:cs="Times New Roman" w:hint="eastAsia"/>
+          <w:rFonts w:ascii="Times New Roman" w:eastAsia="標楷體" w:hAnsi="Times New Roman" w:cs="Times New Roman"/>
         </w:rPr>
       </w:pPr>
       <w:r>
@@ -4413,7 +4433,7 @@
         </w:numPr>
         <w:ind w:leftChars="0"/>
         <w:rPr>
-          <w:rFonts w:ascii="Times New Roman" w:eastAsia="標楷體" w:hAnsi="Times New Roman" w:cs="Times New Roman" w:hint="eastAsia"/>
+          <w:rFonts w:ascii="Times New Roman" w:eastAsia="標楷體" w:hAnsi="Times New Roman" w:cs="Times New Roman"/>
         </w:rPr>
       </w:pPr>
       <w:r>
@@ -4807,7 +4827,7 @@
               <w:ind w:leftChars="0" w:left="0"/>
               <w:jc w:val="center"/>
               <w:rPr>
-                <w:rFonts w:ascii="Times New Roman" w:eastAsia="標楷體" w:hAnsi="Times New Roman" w:cs="Times New Roman" w:hint="eastAsia"/>
+                <w:rFonts w:ascii="Times New Roman" w:eastAsia="標楷體" w:hAnsi="Times New Roman" w:cs="Times New Roman"/>
               </w:rPr>
             </w:pPr>
             <w:r>
@@ -4841,9 +4861,15 @@
               <w:pStyle w:val="a3"/>
               <w:ind w:leftChars="0" w:left="0"/>
               <w:rPr>
+                <w:rFonts w:ascii="Times New Roman" w:eastAsia="標楷體" w:hAnsi="Times New Roman" w:cs="Times New Roman"/>
+              </w:rPr>
+            </w:pPr>
+            <w:r>
+              <w:rPr>
                 <w:rFonts w:ascii="Times New Roman" w:eastAsia="標楷體" w:hAnsi="Times New Roman" w:cs="Times New Roman" w:hint="eastAsia"/>
               </w:rPr>
-            </w:pPr>
+              <w:t>資料預處理、</w:t>
+            </w:r>
             <w:r>
               <w:rPr>
                 <w:rFonts w:ascii="Times New Roman" w:eastAsia="標楷體" w:hAnsi="Times New Roman" w:cs="Times New Roman" w:hint="eastAsia"/>
@@ -4858,23 +4884,9 @@
             </w:r>
             <w:r>
               <w:rPr>
-                <w:rFonts w:ascii="Times New Roman" w:eastAsia="標楷體" w:hAnsi="Times New Roman" w:cs="Times New Roman" w:hint="eastAsia"/>
+                <w:rFonts w:ascii="Times New Roman" w:eastAsia="標楷體" w:hAnsi="Times New Roman" w:cs="Times New Roman"/>
               </w:rPr>
-              <w:t>、網站</w:t>
-            </w:r>
-            <w:proofErr w:type="gramStart"/>
-            <w:r>
-              <w:rPr>
-                <w:rFonts w:ascii="Times New Roman" w:eastAsia="標楷體" w:hAnsi="Times New Roman" w:cs="Times New Roman" w:hint="eastAsia"/>
-              </w:rPr>
-              <w:t>偵</w:t>
-            </w:r>
-            <w:proofErr w:type="gramEnd"/>
-            <w:r>
-              <w:rPr>
-                <w:rFonts w:ascii="Times New Roman" w:eastAsia="標楷體" w:hAnsi="Times New Roman" w:cs="Times New Roman" w:hint="eastAsia"/>
-              </w:rPr>
-              <w:t>錯</w:t>
+              <w:t xml:space="preserve"> </w:t>
             </w:r>
           </w:p>
         </w:tc>
@@ -4894,7 +4906,7 @@
               <w:ind w:leftChars="0" w:left="0"/>
               <w:jc w:val="center"/>
               <w:rPr>
-                <w:rFonts w:ascii="Times New Roman" w:eastAsia="標楷體" w:hAnsi="Times New Roman" w:cs="Times New Roman" w:hint="eastAsia"/>
+                <w:rFonts w:ascii="Times New Roman" w:eastAsia="標楷體" w:hAnsi="Times New Roman" w:cs="Times New Roman"/>
               </w:rPr>
             </w:pPr>
             <w:r>
@@ -4922,7 +4934,7 @@
               <w:pStyle w:val="a3"/>
               <w:ind w:leftChars="0" w:left="0"/>
               <w:rPr>
-                <w:rFonts w:ascii="Times New Roman" w:eastAsia="標楷體" w:hAnsi="Times New Roman" w:cs="Times New Roman" w:hint="eastAsia"/>
+                <w:rFonts w:ascii="Times New Roman" w:eastAsia="標楷體" w:hAnsi="Times New Roman" w:cs="Times New Roman"/>
               </w:rPr>
             </w:pPr>
             <w:r>
@@ -4961,7 +4973,7 @@
               <w:ind w:leftChars="0" w:left="0"/>
               <w:jc w:val="center"/>
               <w:rPr>
-                <w:rFonts w:ascii="Times New Roman" w:eastAsia="標楷體" w:hAnsi="Times New Roman" w:cs="Times New Roman" w:hint="eastAsia"/>
+                <w:rFonts w:ascii="Times New Roman" w:eastAsia="標楷體" w:hAnsi="Times New Roman" w:cs="Times New Roman"/>
               </w:rPr>
             </w:pPr>
             <w:r>
@@ -4981,7 +4993,7 @@
               <w:pStyle w:val="a3"/>
               <w:ind w:leftChars="0" w:left="0"/>
               <w:rPr>
-                <w:rFonts w:ascii="Times New Roman" w:eastAsia="標楷體" w:hAnsi="Times New Roman" w:cs="Times New Roman" w:hint="eastAsia"/>
+                <w:rFonts w:ascii="Times New Roman" w:eastAsia="標楷體" w:hAnsi="Times New Roman" w:cs="Times New Roman"/>
               </w:rPr>
             </w:pPr>
             <w:r>
@@ -5008,7 +5020,7 @@
               <w:ind w:leftChars="0" w:left="0"/>
               <w:jc w:val="center"/>
               <w:rPr>
-                <w:rFonts w:ascii="Times New Roman" w:eastAsia="標楷體" w:hAnsi="Times New Roman" w:cs="Times New Roman" w:hint="eastAsia"/>
+                <w:rFonts w:ascii="Times New Roman" w:eastAsia="標楷體" w:hAnsi="Times New Roman" w:cs="Times New Roman"/>
               </w:rPr>
             </w:pPr>
             <w:proofErr w:type="gramStart"/>
@@ -5030,7 +5042,7 @@
               <w:pStyle w:val="a3"/>
               <w:ind w:leftChars="0" w:left="0"/>
               <w:rPr>
-                <w:rFonts w:ascii="Times New Roman" w:eastAsia="標楷體" w:hAnsi="Times New Roman" w:cs="Times New Roman" w:hint="eastAsia"/>
+                <w:rFonts w:ascii="Times New Roman" w:eastAsia="標楷體" w:hAnsi="Times New Roman" w:cs="Times New Roman"/>
               </w:rPr>
             </w:pPr>
             <w:r>
@@ -5071,7 +5083,7 @@
               <w:ind w:leftChars="0" w:left="0"/>
               <w:jc w:val="center"/>
               <w:rPr>
-                <w:rFonts w:ascii="Times New Roman" w:eastAsia="標楷體" w:hAnsi="Times New Roman" w:cs="Times New Roman" w:hint="eastAsia"/>
+                <w:rFonts w:ascii="Times New Roman" w:eastAsia="標楷體" w:hAnsi="Times New Roman" w:cs="Times New Roman"/>
               </w:rPr>
             </w:pPr>
             <w:r>
@@ -5091,7 +5103,7 @@
               <w:pStyle w:val="a3"/>
               <w:ind w:leftChars="0" w:left="0"/>
               <w:rPr>
-                <w:rFonts w:ascii="Times New Roman" w:eastAsia="標楷體" w:hAnsi="Times New Roman" w:cs="Times New Roman" w:hint="eastAsia"/>
+                <w:rFonts w:ascii="Times New Roman" w:eastAsia="標楷體" w:hAnsi="Times New Roman" w:cs="Times New Roman"/>
               </w:rPr>
             </w:pPr>
             <w:r>
@@ -5128,475 +5140,6 @@
       <w:pPr>
         <w:pStyle w:val="a3"/>
         <w:ind w:leftChars="0" w:left="840"/>
-        <w:rPr>
-          <w:rFonts w:ascii="Times New Roman" w:eastAsia="標楷體" w:hAnsi="Times New Roman" w:cs="Times New Roman" w:hint="eastAsia"/>
-        </w:rPr>
-      </w:pPr>
-    </w:p>
-    <w:p>
-      <w:pPr>
-        <w:rPr>
-          <w:rFonts w:ascii="Times New Roman" w:eastAsia="標楷體" w:hAnsi="Times New Roman" w:cs="Times New Roman"/>
-        </w:rPr>
-      </w:pPr>
-    </w:p>
-    <w:p>
-      <w:pPr>
-        <w:rPr>
-          <w:rFonts w:ascii="Times New Roman" w:eastAsia="標楷體" w:hAnsi="Times New Roman" w:cs="Times New Roman"/>
-        </w:rPr>
-      </w:pPr>
-    </w:p>
-    <w:p>
-      <w:pPr>
-        <w:rPr>
-          <w:rFonts w:ascii="Times New Roman" w:eastAsia="標楷體" w:hAnsi="Times New Roman" w:cs="Times New Roman"/>
-        </w:rPr>
-      </w:pPr>
-    </w:p>
-    <w:p>
-      <w:pPr>
-        <w:rPr>
-          <w:rFonts w:ascii="Times New Roman" w:eastAsia="標楷體" w:hAnsi="Times New Roman" w:cs="Times New Roman"/>
-        </w:rPr>
-      </w:pPr>
-    </w:p>
-    <w:p>
-      <w:pPr>
-        <w:rPr>
-          <w:rFonts w:ascii="Times New Roman" w:eastAsia="標楷體" w:hAnsi="Times New Roman" w:cs="Times New Roman"/>
-        </w:rPr>
-      </w:pPr>
-    </w:p>
-    <w:p>
-      <w:pPr>
-        <w:rPr>
-          <w:rFonts w:ascii="Times New Roman" w:eastAsia="標楷體" w:hAnsi="Times New Roman" w:cs="Times New Roman"/>
-        </w:rPr>
-      </w:pPr>
-    </w:p>
-    <w:p>
-      <w:pPr>
-        <w:rPr>
-          <w:rFonts w:ascii="Times New Roman" w:eastAsia="標楷體" w:hAnsi="Times New Roman" w:cs="Times New Roman"/>
-        </w:rPr>
-      </w:pPr>
-    </w:p>
-    <w:p>
-      <w:pPr>
-        <w:rPr>
-          <w:rFonts w:ascii="Times New Roman" w:eastAsia="標楷體" w:hAnsi="Times New Roman" w:cs="Times New Roman"/>
-        </w:rPr>
-      </w:pPr>
-    </w:p>
-    <w:p>
-      <w:pPr>
-        <w:rPr>
-          <w:rFonts w:ascii="Times New Roman" w:eastAsia="標楷體" w:hAnsi="Times New Roman" w:cs="Times New Roman"/>
-        </w:rPr>
-      </w:pPr>
-    </w:p>
-    <w:p>
-      <w:pPr>
-        <w:rPr>
-          <w:rFonts w:ascii="Times New Roman" w:eastAsia="標楷體" w:hAnsi="Times New Roman" w:cs="Times New Roman"/>
-        </w:rPr>
-      </w:pPr>
-    </w:p>
-    <w:p>
-      <w:pPr>
-        <w:rPr>
-          <w:rFonts w:ascii="Times New Roman" w:eastAsia="標楷體" w:hAnsi="Times New Roman" w:cs="Times New Roman"/>
-        </w:rPr>
-      </w:pPr>
-    </w:p>
-    <w:p>
-      <w:pPr>
-        <w:rPr>
-          <w:rFonts w:ascii="Times New Roman" w:eastAsia="標楷體" w:hAnsi="Times New Roman" w:cs="Times New Roman"/>
-        </w:rPr>
-      </w:pPr>
-    </w:p>
-    <w:p>
-      <w:pPr>
-        <w:rPr>
-          <w:rFonts w:ascii="Times New Roman" w:eastAsia="標楷體" w:hAnsi="Times New Roman" w:cs="Times New Roman"/>
-        </w:rPr>
-      </w:pPr>
-    </w:p>
-    <w:p>
-      <w:pPr>
-        <w:rPr>
-          <w:rFonts w:ascii="Times New Roman" w:eastAsia="標楷體" w:hAnsi="Times New Roman" w:cs="Times New Roman"/>
-        </w:rPr>
-      </w:pPr>
-    </w:p>
-    <w:p>
-      <w:pPr>
-        <w:rPr>
-          <w:rFonts w:ascii="Times New Roman" w:eastAsia="標楷體" w:hAnsi="Times New Roman" w:cs="Times New Roman"/>
-        </w:rPr>
-      </w:pPr>
-    </w:p>
-    <w:p>
-      <w:pPr>
-        <w:rPr>
-          <w:rFonts w:ascii="Times New Roman" w:eastAsia="標楷體" w:hAnsi="Times New Roman" w:cs="Times New Roman"/>
-        </w:rPr>
-      </w:pPr>
-    </w:p>
-    <w:p>
-      <w:pPr>
-        <w:rPr>
-          <w:rFonts w:ascii="Times New Roman" w:eastAsia="標楷體" w:hAnsi="Times New Roman" w:cs="Times New Roman"/>
-        </w:rPr>
-      </w:pPr>
-    </w:p>
-    <w:p>
-      <w:pPr>
-        <w:rPr>
-          <w:rFonts w:ascii="Times New Roman" w:eastAsia="標楷體" w:hAnsi="Times New Roman" w:cs="Times New Roman"/>
-        </w:rPr>
-      </w:pPr>
-    </w:p>
-    <w:p>
-      <w:pPr>
-        <w:rPr>
-          <w:rFonts w:ascii="Times New Roman" w:eastAsia="標楷體" w:hAnsi="Times New Roman" w:cs="Times New Roman"/>
-        </w:rPr>
-      </w:pPr>
-    </w:p>
-    <w:p>
-      <w:pPr>
-        <w:rPr>
-          <w:rFonts w:ascii="Times New Roman" w:eastAsia="標楷體" w:hAnsi="Times New Roman" w:cs="Times New Roman"/>
-        </w:rPr>
-      </w:pPr>
-    </w:p>
-    <w:p>
-      <w:pPr>
-        <w:rPr>
-          <w:rFonts w:ascii="Times New Roman" w:eastAsia="標楷體" w:hAnsi="Times New Roman" w:cs="Times New Roman"/>
-        </w:rPr>
-      </w:pPr>
-    </w:p>
-    <w:p>
-      <w:pPr>
-        <w:rPr>
-          <w:rFonts w:ascii="Times New Roman" w:eastAsia="標楷體" w:hAnsi="Times New Roman" w:cs="Times New Roman"/>
-        </w:rPr>
-      </w:pPr>
-    </w:p>
-    <w:p>
-      <w:pPr>
-        <w:rPr>
-          <w:rFonts w:ascii="Times New Roman" w:eastAsia="標楷體" w:hAnsi="Times New Roman" w:cs="Times New Roman"/>
-        </w:rPr>
-      </w:pPr>
-    </w:p>
-    <w:p>
-      <w:pPr>
-        <w:rPr>
-          <w:rFonts w:ascii="Times New Roman" w:eastAsia="標楷體" w:hAnsi="Times New Roman" w:cs="Times New Roman"/>
-        </w:rPr>
-      </w:pPr>
-    </w:p>
-    <w:p>
-      <w:pPr>
-        <w:rPr>
-          <w:rFonts w:ascii="Times New Roman" w:eastAsia="標楷體" w:hAnsi="Times New Roman" w:cs="Times New Roman"/>
-        </w:rPr>
-      </w:pPr>
-    </w:p>
-    <w:p>
-      <w:pPr>
-        <w:rPr>
-          <w:rFonts w:ascii="Times New Roman" w:eastAsia="標楷體" w:hAnsi="Times New Roman" w:cs="Times New Roman"/>
-        </w:rPr>
-      </w:pPr>
-    </w:p>
-    <w:p>
-      <w:pPr>
-        <w:rPr>
-          <w:rFonts w:ascii="Times New Roman" w:eastAsia="標楷體" w:hAnsi="Times New Roman" w:cs="Times New Roman"/>
-        </w:rPr>
-      </w:pPr>
-    </w:p>
-    <w:p>
-      <w:pPr>
-        <w:rPr>
-          <w:rFonts w:ascii="Times New Roman" w:eastAsia="標楷體" w:hAnsi="Times New Roman" w:cs="Times New Roman"/>
-        </w:rPr>
-      </w:pPr>
-    </w:p>
-    <w:p>
-      <w:pPr>
-        <w:rPr>
-          <w:rFonts w:ascii="Times New Roman" w:eastAsia="標楷體" w:hAnsi="Times New Roman" w:cs="Times New Roman"/>
-        </w:rPr>
-      </w:pPr>
-    </w:p>
-    <w:p>
-      <w:pPr>
-        <w:rPr>
-          <w:rFonts w:ascii="Times New Roman" w:eastAsia="標楷體" w:hAnsi="Times New Roman" w:cs="Times New Roman"/>
-        </w:rPr>
-      </w:pPr>
-    </w:p>
-    <w:p>
-      <w:pPr>
-        <w:rPr>
-          <w:rFonts w:ascii="Times New Roman" w:eastAsia="標楷體" w:hAnsi="Times New Roman" w:cs="Times New Roman"/>
-        </w:rPr>
-      </w:pPr>
-    </w:p>
-    <w:p>
-      <w:pPr>
-        <w:rPr>
-          <w:rFonts w:ascii="Times New Roman" w:eastAsia="標楷體" w:hAnsi="Times New Roman" w:cs="Times New Roman"/>
-        </w:rPr>
-      </w:pPr>
-    </w:p>
-    <w:p>
-      <w:pPr>
-        <w:rPr>
-          <w:rFonts w:ascii="Times New Roman" w:eastAsia="標楷體" w:hAnsi="Times New Roman" w:cs="Times New Roman"/>
-        </w:rPr>
-      </w:pPr>
-    </w:p>
-    <w:p>
-      <w:pPr>
-        <w:rPr>
-          <w:rFonts w:ascii="Times New Roman" w:eastAsia="標楷體" w:hAnsi="Times New Roman" w:cs="Times New Roman"/>
-        </w:rPr>
-      </w:pPr>
-    </w:p>
-    <w:p>
-      <w:pPr>
-        <w:rPr>
-          <w:rFonts w:ascii="Times New Roman" w:eastAsia="標楷體" w:hAnsi="Times New Roman" w:cs="Times New Roman"/>
-        </w:rPr>
-      </w:pPr>
-    </w:p>
-    <w:p>
-      <w:pPr>
-        <w:rPr>
-          <w:rFonts w:ascii="Times New Roman" w:eastAsia="標楷體" w:hAnsi="Times New Roman" w:cs="Times New Roman"/>
-        </w:rPr>
-      </w:pPr>
-    </w:p>
-    <w:p>
-      <w:pPr>
-        <w:rPr>
-          <w:rFonts w:ascii="Times New Roman" w:eastAsia="標楷體" w:hAnsi="Times New Roman" w:cs="Times New Roman"/>
-        </w:rPr>
-      </w:pPr>
-    </w:p>
-    <w:p>
-      <w:pPr>
-        <w:rPr>
-          <w:rFonts w:ascii="Times New Roman" w:eastAsia="標楷體" w:hAnsi="Times New Roman" w:cs="Times New Roman"/>
-        </w:rPr>
-      </w:pPr>
-    </w:p>
-    <w:p>
-      <w:pPr>
-        <w:rPr>
-          <w:rFonts w:ascii="Times New Roman" w:eastAsia="標楷體" w:hAnsi="Times New Roman" w:cs="Times New Roman"/>
-        </w:rPr>
-      </w:pPr>
-    </w:p>
-    <w:p>
-      <w:pPr>
-        <w:rPr>
-          <w:rFonts w:ascii="Times New Roman" w:eastAsia="標楷體" w:hAnsi="Times New Roman" w:cs="Times New Roman"/>
-        </w:rPr>
-      </w:pPr>
-    </w:p>
-    <w:p>
-      <w:pPr>
-        <w:rPr>
-          <w:rFonts w:ascii="Times New Roman" w:eastAsia="標楷體" w:hAnsi="Times New Roman" w:cs="Times New Roman"/>
-        </w:rPr>
-      </w:pPr>
-    </w:p>
-    <w:p>
-      <w:pPr>
-        <w:rPr>
-          <w:rFonts w:ascii="Times New Roman" w:eastAsia="標楷體" w:hAnsi="Times New Roman" w:cs="Times New Roman"/>
-        </w:rPr>
-      </w:pPr>
-    </w:p>
-    <w:p>
-      <w:pPr>
-        <w:rPr>
-          <w:rFonts w:ascii="Times New Roman" w:eastAsia="標楷體" w:hAnsi="Times New Roman" w:cs="Times New Roman"/>
-        </w:rPr>
-      </w:pPr>
-    </w:p>
-    <w:p>
-      <w:pPr>
-        <w:rPr>
-          <w:rFonts w:ascii="Times New Roman" w:eastAsia="標楷體" w:hAnsi="Times New Roman" w:cs="Times New Roman"/>
-        </w:rPr>
-      </w:pPr>
-    </w:p>
-    <w:p>
-      <w:pPr>
-        <w:rPr>
-          <w:rFonts w:ascii="Times New Roman" w:eastAsia="標楷體" w:hAnsi="Times New Roman" w:cs="Times New Roman"/>
-        </w:rPr>
-      </w:pPr>
-    </w:p>
-    <w:p>
-      <w:pPr>
-        <w:rPr>
-          <w:rFonts w:ascii="Times New Roman" w:eastAsia="標楷體" w:hAnsi="Times New Roman" w:cs="Times New Roman"/>
-        </w:rPr>
-      </w:pPr>
-    </w:p>
-    <w:p>
-      <w:pPr>
-        <w:rPr>
-          <w:rFonts w:ascii="Times New Roman" w:eastAsia="標楷體" w:hAnsi="Times New Roman" w:cs="Times New Roman"/>
-        </w:rPr>
-      </w:pPr>
-    </w:p>
-    <w:p>
-      <w:pPr>
-        <w:rPr>
-          <w:rFonts w:ascii="Times New Roman" w:eastAsia="標楷體" w:hAnsi="Times New Roman" w:cs="Times New Roman"/>
-        </w:rPr>
-      </w:pPr>
-    </w:p>
-    <w:p>
-      <w:pPr>
-        <w:rPr>
-          <w:rFonts w:ascii="Times New Roman" w:eastAsia="標楷體" w:hAnsi="Times New Roman" w:cs="Times New Roman"/>
-        </w:rPr>
-      </w:pPr>
-    </w:p>
-    <w:p>
-      <w:pPr>
-        <w:rPr>
-          <w:rFonts w:ascii="Times New Roman" w:eastAsia="標楷體" w:hAnsi="Times New Roman" w:cs="Times New Roman"/>
-        </w:rPr>
-      </w:pPr>
-    </w:p>
-    <w:p>
-      <w:pPr>
-        <w:rPr>
-          <w:rFonts w:ascii="Times New Roman" w:eastAsia="標楷體" w:hAnsi="Times New Roman" w:cs="Times New Roman"/>
-        </w:rPr>
-      </w:pPr>
-    </w:p>
-    <w:p>
-      <w:pPr>
-        <w:rPr>
-          <w:rFonts w:ascii="Times New Roman" w:eastAsia="標楷體" w:hAnsi="Times New Roman" w:cs="Times New Roman"/>
-        </w:rPr>
-      </w:pPr>
-    </w:p>
-    <w:p>
-      <w:pPr>
-        <w:rPr>
-          <w:rFonts w:ascii="Times New Roman" w:eastAsia="標楷體" w:hAnsi="Times New Roman" w:cs="Times New Roman"/>
-        </w:rPr>
-      </w:pPr>
-    </w:p>
-    <w:p>
-      <w:pPr>
-        <w:rPr>
-          <w:rFonts w:ascii="Times New Roman" w:eastAsia="標楷體" w:hAnsi="Times New Roman" w:cs="Times New Roman"/>
-        </w:rPr>
-      </w:pPr>
-    </w:p>
-    <w:p>
-      <w:pPr>
-        <w:rPr>
-          <w:rFonts w:ascii="Times New Roman" w:eastAsia="標楷體" w:hAnsi="Times New Roman" w:cs="Times New Roman"/>
-        </w:rPr>
-      </w:pPr>
-    </w:p>
-    <w:p>
-      <w:pPr>
-        <w:rPr>
-          <w:rFonts w:ascii="Times New Roman" w:eastAsia="標楷體" w:hAnsi="Times New Roman" w:cs="Times New Roman"/>
-        </w:rPr>
-      </w:pPr>
-    </w:p>
-    <w:p>
-      <w:pPr>
-        <w:rPr>
-          <w:rFonts w:ascii="Times New Roman" w:eastAsia="標楷體" w:hAnsi="Times New Roman" w:cs="Times New Roman"/>
-        </w:rPr>
-      </w:pPr>
-    </w:p>
-    <w:p>
-      <w:pPr>
-        <w:rPr>
-          <w:rFonts w:ascii="Times New Roman" w:eastAsia="標楷體" w:hAnsi="Times New Roman" w:cs="Times New Roman"/>
-        </w:rPr>
-      </w:pPr>
-    </w:p>
-    <w:p>
-      <w:pPr>
-        <w:rPr>
-          <w:rFonts w:ascii="Times New Roman" w:eastAsia="標楷體" w:hAnsi="Times New Roman" w:cs="Times New Roman"/>
-        </w:rPr>
-      </w:pPr>
-    </w:p>
-    <w:p>
-      <w:pPr>
-        <w:rPr>
-          <w:rFonts w:ascii="Times New Roman" w:eastAsia="標楷體" w:hAnsi="Times New Roman" w:cs="Times New Roman"/>
-        </w:rPr>
-      </w:pPr>
-    </w:p>
-    <w:p>
-      <w:pPr>
-        <w:rPr>
-          <w:rFonts w:ascii="Times New Roman" w:eastAsia="標楷體" w:hAnsi="Times New Roman" w:cs="Times New Roman"/>
-        </w:rPr>
-      </w:pPr>
-    </w:p>
-    <w:p>
-      <w:pPr>
-        <w:rPr>
-          <w:rFonts w:ascii="Times New Roman" w:eastAsia="標楷體" w:hAnsi="Times New Roman" w:cs="Times New Roman"/>
-        </w:rPr>
-      </w:pPr>
-    </w:p>
-    <w:p>
-      <w:pPr>
-        <w:rPr>
-          <w:rFonts w:ascii="Times New Roman" w:eastAsia="標楷體" w:hAnsi="Times New Roman" w:cs="Times New Roman"/>
-        </w:rPr>
-      </w:pPr>
-    </w:p>
-    <w:p>
-      <w:pPr>
-        <w:rPr>
-          <w:rFonts w:ascii="Times New Roman" w:eastAsia="標楷體" w:hAnsi="Times New Roman" w:cs="Times New Roman"/>
-        </w:rPr>
-      </w:pPr>
-    </w:p>
-    <w:p>
-      <w:pPr>
-        <w:rPr>
-          <w:rFonts w:ascii="Times New Roman" w:eastAsia="標楷體" w:hAnsi="Times New Roman" w:cs="Times New Roman"/>
-        </w:rPr>
-      </w:pPr>
-    </w:p>
-    <w:p>
-      <w:pPr>
-        <w:rPr>
-          <w:rFonts w:ascii="Times New Roman" w:eastAsia="標楷體" w:hAnsi="Times New Roman" w:cs="Times New Roman"/>
-        </w:rPr>
-      </w:pPr>
-    </w:p>
-    <w:p>
-      <w:pPr>
         <w:rPr>
           <w:rFonts w:ascii="Times New Roman" w:eastAsia="標楷體" w:hAnsi="Times New Roman" w:cs="Times New Roman"/>
         </w:rPr>

</xml_diff>